<commit_message>
update tóm tắt khoá luận
</commit_message>
<xml_diff>
--- a/_BaoCao/Báo cáo Tài sản cố định/3.Lời cam đoan.docx
+++ b/_BaoCao/Báo cáo Tài sản cố định/3.Lời cam đoan.docx
@@ -41,17 +41,25 @@
           <w:szCs w:val="26"/>
         </w:rPr>
       </w:pPr>
-      <w:bookmarkStart w:id="1" w:name="_GoBack"/>
       <w:r>
         <w:rPr>
           <w:rFonts w:cs="Times New Roman"/>
           <w:iCs/>
           <w:szCs w:val="26"/>
         </w:rPr>
-        <w:t>Chúng tôi  xin cam đoan đây là công trình nghiên cứu của nhóm, các số liệu và kết quả nghiên cứu nêu trong luận văn là trung thực, được các đồng tác giả cho phép sử dụng và chưa từng được sử dụng và chưa từng được công bố trong bất kỳ một công trình nào khác.</w:t>
+        <w:t>Chúng tôi</w:t>
       </w:r>
-    </w:p>
-    <w:bookmarkEnd w:id="1"/>
+      <w:bookmarkStart w:id="1" w:name="_GoBack"/>
+      <w:bookmarkEnd w:id="1"/>
+      <w:r>
+        <w:rPr>
+          <w:rFonts w:cs="Times New Roman"/>
+          <w:iCs/>
+          <w:szCs w:val="26"/>
+        </w:rPr>
+        <w:t xml:space="preserve"> xin cam đoan đây là công trình nghiên cứu của nhóm, các số liệu và kết quả nghiên cứu nêu trong luận văn là trung thực, được các đồng tác giả cho phép sử dụng và chưa từng được sử dụng và chưa từng được công bố trong bất kỳ một công trình nào khác.</w:t>
+      </w:r>
+    </w:p>
     <w:p>
       <w:pPr>
         <w:autoSpaceDE w:val="0"/>

</xml_diff>